<commit_message>
M&M and results review
</commit_message>
<xml_diff>
--- a/manuscript.docx
+++ b/manuscript.docx
@@ -88,7 +88,7 @@
         <w:pStyle w:val="Date"/>
       </w:pPr>
       <w:r>
-        <w:t xml:space="preserve">01</w:t>
+        <w:t xml:space="preserve">02</w:t>
       </w:r>
       <w:r>
         <w:t xml:space="preserve"> </w:t>
@@ -106,7 +106,7 @@
         <w:t xml:space="preserve"> </w:t>
       </w:r>
       <w:r>
-        <w:t xml:space="preserve">15:30:07</w:t>
+        <w:t xml:space="preserve">14:03:59</w:t>
       </w:r>
       <w:r>
         <w:t xml:space="preserve"> </w:t>
@@ -152,15 +152,6 @@
       <w:pPr>
         <w:pStyle w:val="Heading1"/>
       </w:pPr>
-      <w:r>
-        <w:rPr>
-          <w:rStyle w:val="SectionNumber"/>
-        </w:rPr>
-        <w:t xml:space="preserve">1</w:t>
-      </w:r>
-      <w:r>
-        <w:tab/>
-      </w:r>
       <w:r>
         <w:t xml:space="preserve">Introdução</w:t>
       </w:r>
@@ -275,15 +266,6 @@
         <w:pStyle w:val="Heading1"/>
       </w:pPr>
       <w:r>
-        <w:rPr>
-          <w:rStyle w:val="SectionNumber"/>
-        </w:rPr>
-        <w:t xml:space="preserve">2</w:t>
-      </w:r>
-      <w:r>
-        <w:tab/>
-      </w:r>
-      <w:r>
         <w:t xml:space="preserve">Material e métodos</w:t>
       </w:r>
     </w:p>
@@ -292,21 +274,7 @@
         <w:pStyle w:val="FirstParagraph"/>
       </w:pPr>
       <w:r>
-        <w:t xml:space="preserve">#</w:t>
-      </w:r>
-      <w:r>
-        <w:rPr>
-          <w:rStyle w:val="VerbatimChar"/>
-        </w:rPr>
-        <w:t xml:space="preserve">{r mergeInventarios, child="02merge.Rmd"} #</w:t>
-      </w:r>
-    </w:p>
-    <w:p>
-      <w:pPr>
-        <w:pStyle w:val="BodyText"/>
-      </w:pPr>
-      <w:r>
-        <w:t xml:space="preserve">Foram utilizados inventários florestais do projeto Paisagens Sustentáveis Brasil disponíveis na plataforma (</w:t>
+        <w:t xml:space="preserve">Este estudo incluiu 28 inventários contínuos distribuidos nos estados do Pará, Amazonas, Acre, Rondônia e Mato Grosso. No total, foram analisadas 355 parcelas contendo 41580 indíviduos. Os dados fazem parte do projeto Paisagens Sustentáveis Brasil e estão disponíveis para download na plataforma do projeto (</w:t>
       </w:r>
       <w:hyperlink r:id="rId21">
         <w:r>
@@ -317,16 +285,7 @@
         </w:r>
       </w:hyperlink>
       <w:r>
-        <w:t xml:space="preserve">). Foram considerados 28 inventários distribuidos nos estados: Pará, Amazonas, Acre, Rondônia e Mato Grosso. Mediram-se 355 parcelas contendo 41580 indíviduos. Para a sequência da análise, excluimos os indivíduos menores que 10 cm e as palmeiras, resultando em 36283 árvores Cada espécie foi associada a um grupo ecológico proposto por</w:t>
-      </w:r>
-      <w:r>
-        <w:t xml:space="preserve"> </w:t>
-      </w:r>
-      <w:r>
-        <w:t xml:space="preserve">MACPHERSON A.J</w:t>
-      </w:r>
-      <w:r>
-        <w:t xml:space="preserve">. Das 415 espécies, 90 foram associadas aos grupos ecológicos: 13 pioneiras, 13 demadantes de luz, 34 intermediárias, 20 tolerantes à sombra e 10 emergentes.</w:t>
+        <w:t xml:space="preserve">). Após descartadar todas as árvores com diâmetros menores que 10 cm, e também as palmeiras, restaram 36283 árvores.</w:t>
       </w:r>
     </w:p>
     <w:p>
@@ -334,7 +293,39 @@
         <w:pStyle w:val="BodyText"/>
       </w:pPr>
       <w:r>
-        <w:t xml:space="preserve">Calculou-se o Incremento Diamétrico Anual (Growth), através da divisão do incremento diamétrico (G), em que corresponde a diferença entre o DAP referente ao último ano de medição e o DAP do primeiro ano de medição, pelo período em anos entre as duas medições, conforme equação abaixo:</w:t>
+        <w:t xml:space="preserve">O incremento diamétrico anual (</w:t>
+      </w:r>
+      <m:oMath>
+        <m:sSub>
+          <m:e>
+            <m:r>
+              <m:t>d</m:t>
+            </m:r>
+          </m:e>
+          <m:sub>
+            <m:r>
+              <m:t>g</m:t>
+            </m:r>
+            <m:r>
+              <m:t>r</m:t>
+            </m:r>
+            <m:r>
+              <m:t>o</m:t>
+            </m:r>
+            <m:r>
+              <m:t>w</m:t>
+            </m:r>
+            <m:r>
+              <m:t>t</m:t>
+            </m:r>
+            <m:r>
+              <m:t>h</m:t>
+            </m:r>
+          </m:sub>
+        </m:sSub>
+      </m:oMath>
+      <w:r>
+        <w:t xml:space="preserve">) foi determinado pela da divisão do incremento diamétrico observado entre o diâmetro da primeira e da segunda medição, pelo período em anos entre as medições.</w:t>
       </w:r>
     </w:p>
     <w:p>
@@ -346,24 +337,33 @@
           <m:jc m:val="center"/>
         </m:oMathParaPr>
         <m:oMath>
-          <m:r>
-            <m:t>g</m:t>
-          </m:r>
-          <m:r>
-            <m:t>r</m:t>
-          </m:r>
-          <m:r>
-            <m:t>o</m:t>
-          </m:r>
-          <m:r>
-            <m:t>w</m:t>
-          </m:r>
-          <m:r>
-            <m:t>t</m:t>
-          </m:r>
-          <m:r>
-            <m:t>h</m:t>
-          </m:r>
+          <m:sSub>
+            <m:e>
+              <m:r>
+                <m:t>d</m:t>
+              </m:r>
+            </m:e>
+            <m:sub>
+              <m:r>
+                <m:t>g</m:t>
+              </m:r>
+              <m:r>
+                <m:t>r</m:t>
+              </m:r>
+              <m:r>
+                <m:t>o</m:t>
+              </m:r>
+              <m:r>
+                <m:t>w</m:t>
+              </m:r>
+              <m:r>
+                <m:t>t</m:t>
+              </m:r>
+              <m:r>
+                <m:t>h</m:t>
+              </m:r>
+            </m:sub>
+          </m:sSub>
           <m:r>
             <m:rPr>
               <m:sty m:val="p"/>
@@ -446,72 +446,132 @@
       <w:pPr>
         <w:pStyle w:val="FirstParagraph"/>
       </w:pPr>
-      <w:r>
-        <w:t xml:space="preserve">Em que growth é o incremento diamétrico anual,</w:t>
-      </w:r>
-      <w:r>
-        <w:t xml:space="preserve"> </w:t>
-      </w:r>
-      <w:r>
-        <w:rPr>
-          <w:iCs/>
-          <w:i/>
-        </w:rPr>
-        <w:t xml:space="preserve">df</w:t>
-      </w:r>
-      <w:r>
-        <w:t xml:space="preserve"> </w:t>
-      </w:r>
-      <w:r>
-        <w:t xml:space="preserve">é o DAP A 1,30m obtido no último ano de medição,</w:t>
-      </w:r>
-      <w:r>
-        <w:t xml:space="preserve"> </w:t>
-      </w:r>
-      <w:r>
-        <w:rPr>
-          <w:iCs/>
-          <w:i/>
-        </w:rPr>
-        <w:t xml:space="preserve">di</w:t>
-      </w:r>
-      <w:r>
-        <w:t xml:space="preserve"> </w:t>
-      </w:r>
-      <w:r>
-        <w:t xml:space="preserve">é o DAP a 1,30 m referente ao primeiro ano de medição,</w:t>
-      </w:r>
-      <w:r>
-        <w:t xml:space="preserve"> </w:t>
-      </w:r>
-      <w:r>
-        <w:rPr>
-          <w:iCs/>
-          <w:i/>
-        </w:rPr>
-        <w:t xml:space="preserve">tf</w:t>
-      </w:r>
-      <w:r>
-        <w:t xml:space="preserve"> </w:t>
-      </w:r>
-      <w:r>
-        <w:t xml:space="preserve">é o período da última medição e</w:t>
-      </w:r>
-      <w:r>
-        <w:t xml:space="preserve"> </w:t>
-      </w:r>
-      <w:r>
-        <w:rPr>
-          <w:iCs/>
-          <w:i/>
-        </w:rPr>
-        <w:t xml:space="preserve">ti</w:t>
-      </w:r>
-      <w:r>
-        <w:t xml:space="preserve"> </w:t>
-      </w:r>
-      <w:r>
-        <w:t xml:space="preserve">o período da primeira medição.</w:t>
+      <m:oMath>
+        <m:sSub>
+          <m:e>
+            <m:r>
+              <m:t>d</m:t>
+            </m:r>
+          </m:e>
+          <m:sub>
+            <m:r>
+              <m:t>g</m:t>
+            </m:r>
+            <m:r>
+              <m:t>r</m:t>
+            </m:r>
+            <m:r>
+              <m:t>o</m:t>
+            </m:r>
+            <m:r>
+              <m:t>w</m:t>
+            </m:r>
+            <m:r>
+              <m:t>t</m:t>
+            </m:r>
+            <m:r>
+              <m:t>h</m:t>
+            </m:r>
+          </m:sub>
+        </m:sSub>
+      </m:oMath>
+      <w:r>
+        <w:t xml:space="preserve"> </w:t>
+      </w:r>
+      <w:r>
+        <w:t xml:space="preserve">é o incremento diamétrico anual,</w:t>
+      </w:r>
+      <w:r>
+        <w:t xml:space="preserve"> </w:t>
+      </w:r>
+      <m:oMath>
+        <m:sSub>
+          <m:e>
+            <m:r>
+              <m:t>d</m:t>
+            </m:r>
+          </m:e>
+          <m:sub>
+            <m:r>
+              <m:t>f</m:t>
+            </m:r>
+          </m:sub>
+        </m:sSub>
+      </m:oMath>
+      <w:r>
+        <w:t xml:space="preserve"> </w:t>
+      </w:r>
+      <w:r>
+        <w:t xml:space="preserve">é o diâmetro a 1,30m obtido no último ano de medição,</w:t>
+      </w:r>
+      <w:r>
+        <w:t xml:space="preserve"> </w:t>
+      </w:r>
+      <m:oMath>
+        <m:sSub>
+          <m:e>
+            <m:r>
+              <m:t>d</m:t>
+            </m:r>
+          </m:e>
+          <m:sub>
+            <m:r>
+              <m:t>i</m:t>
+            </m:r>
+          </m:sub>
+        </m:sSub>
+      </m:oMath>
+      <w:r>
+        <w:t xml:space="preserve"> </w:t>
+      </w:r>
+      <w:r>
+        <w:t xml:space="preserve">é o diâmetro a 1,30 m obtido no primeiro ano de medição,</w:t>
+      </w:r>
+      <w:r>
+        <w:t xml:space="preserve"> </w:t>
+      </w:r>
+      <m:oMath>
+        <m:sSub>
+          <m:e>
+            <m:r>
+              <m:t>t</m:t>
+            </m:r>
+          </m:e>
+          <m:sub>
+            <m:r>
+              <m:t>f</m:t>
+            </m:r>
+          </m:sub>
+        </m:sSub>
+      </m:oMath>
+      <w:r>
+        <w:t xml:space="preserve"> </w:t>
+      </w:r>
+      <w:r>
+        <w:t xml:space="preserve">é a data da última medição e</w:t>
+      </w:r>
+      <w:r>
+        <w:t xml:space="preserve"> </w:t>
+      </w:r>
+      <m:oMath>
+        <m:sSub>
+          <m:e>
+            <m:r>
+              <m:t>t</m:t>
+            </m:r>
+          </m:e>
+          <m:sub>
+            <m:r>
+              <m:t>i</m:t>
+            </m:r>
+          </m:sub>
+        </m:sSub>
+      </m:oMath>
+      <w:r>
+        <w:t xml:space="preserve"> </w:t>
+      </w:r>
+      <w:r>
+        <w:t xml:space="preserve">é a data da primeira medição.</w:t>
       </w:r>
     </w:p>
     <w:p>
@@ -519,7 +579,42 @@
         <w:pStyle w:val="BodyText"/>
       </w:pPr>
       <w:r>
-        <w:t xml:space="preserve">O Incremento diamétrico Relativo (RGrowth) para os grupos ecológicos foi calculado através da equação abaixo:</w:t>
+        <w:t xml:space="preserve">O incremento diamétrico relativo (</w:t>
+      </w:r>
+      <m:oMath>
+        <m:sSub>
+          <m:e>
+            <m:r>
+              <m:t>d</m:t>
+            </m:r>
+          </m:e>
+          <m:sub>
+            <m:r>
+              <m:t>r</m:t>
+            </m:r>
+            <m:r>
+              <m:t>G</m:t>
+            </m:r>
+            <m:r>
+              <m:t>r</m:t>
+            </m:r>
+            <m:r>
+              <m:t>o</m:t>
+            </m:r>
+            <m:r>
+              <m:t>w</m:t>
+            </m:r>
+            <m:r>
+              <m:t>t</m:t>
+            </m:r>
+            <m:r>
+              <m:t>h</m:t>
+            </m:r>
+          </m:sub>
+        </m:sSub>
+      </m:oMath>
+      <w:r>
+        <w:t xml:space="preserve">) pôde ser calculado dividindo o incremento diamétrico anual pelo diâmetro a 1,30 obtido na primeira medição:</w:t>
       </w:r>
     </w:p>
     <w:p>
@@ -531,40 +626,18 @@
           <m:jc m:val="center"/>
         </m:oMathParaPr>
         <m:oMath>
-          <m:r>
-            <m:t>R</m:t>
-          </m:r>
-          <m:r>
-            <m:t>G</m:t>
-          </m:r>
-          <m:r>
-            <m:t>r</m:t>
-          </m:r>
-          <m:r>
-            <m:t>o</m:t>
-          </m:r>
-          <m:r>
-            <m:t>w</m:t>
-          </m:r>
-          <m:r>
-            <m:t>t</m:t>
-          </m:r>
-          <m:r>
-            <m:t>h</m:t>
-          </m:r>
-          <m:r>
-            <m:rPr>
-              <m:sty m:val="p"/>
-            </m:rPr>
-            <m:t>=</m:t>
-          </m:r>
-          <m:f>
-            <m:fPr>
-              <m:type m:val="bar"/>
-            </m:fPr>
-            <m:num>
+          <m:sSub>
+            <m:e>
               <m:r>
-                <m:t>g</m:t>
+                <m:t>d</m:t>
+              </m:r>
+            </m:e>
+            <m:sub>
+              <m:r>
+                <m:t>r</m:t>
+              </m:r>
+              <m:r>
+                <m:t>G</m:t>
               </m:r>
               <m:r>
                 <m:t>r</m:t>
@@ -581,6 +654,46 @@
               <m:r>
                 <m:t>h</m:t>
               </m:r>
+            </m:sub>
+          </m:sSub>
+          <m:r>
+            <m:rPr>
+              <m:sty m:val="p"/>
+            </m:rPr>
+            <m:t>=</m:t>
+          </m:r>
+          <m:f>
+            <m:fPr>
+              <m:type m:val="bar"/>
+            </m:fPr>
+            <m:num>
+              <m:sSub>
+                <m:e>
+                  <m:r>
+                    <m:t>d</m:t>
+                  </m:r>
+                </m:e>
+                <m:sub>
+                  <m:r>
+                    <m:t>g</m:t>
+                  </m:r>
+                  <m:r>
+                    <m:t>r</m:t>
+                  </m:r>
+                  <m:r>
+                    <m:t>o</m:t>
+                  </m:r>
+                  <m:r>
+                    <m:t>w</m:t>
+                  </m:r>
+                  <m:r>
+                    <m:t>t</m:t>
+                  </m:r>
+                  <m:r>
+                    <m:t>h</m:t>
+                  </m:r>
+                </m:sub>
+              </m:sSub>
             </m:num>
             <m:den>
               <m:sSub>
@@ -610,18 +723,137 @@
       <w:r>
         <w:t xml:space="preserve"> </w:t>
       </w:r>
+      <m:oMath>
+        <m:sSub>
+          <m:e>
+            <m:r>
+              <m:t>d</m:t>
+            </m:r>
+          </m:e>
+          <m:sub>
+            <m:r>
+              <m:t>r</m:t>
+            </m:r>
+            <m:r>
+              <m:t>G</m:t>
+            </m:r>
+            <m:r>
+              <m:t>r</m:t>
+            </m:r>
+            <m:r>
+              <m:t>o</m:t>
+            </m:r>
+            <m:r>
+              <m:t>w</m:t>
+            </m:r>
+            <m:r>
+              <m:t>t</m:t>
+            </m:r>
+            <m:r>
+              <m:t>h</m:t>
+            </m:r>
+          </m:sub>
+        </m:sSub>
+      </m:oMath>
+      <w:r>
+        <w:t xml:space="preserve"> </w:t>
+      </w:r>
+      <w:r>
+        <w:t xml:space="preserve">é o incremento diamétrico relativo,</w:t>
+      </w:r>
+      <w:r>
+        <w:t xml:space="preserve"> </w:t>
+      </w:r>
+      <m:oMath>
+        <m:sSub>
+          <m:e>
+            <m:r>
+              <m:t>d</m:t>
+            </m:r>
+          </m:e>
+          <m:sub>
+            <m:r>
+              <m:t>g</m:t>
+            </m:r>
+            <m:r>
+              <m:t>r</m:t>
+            </m:r>
+            <m:r>
+              <m:t>o</m:t>
+            </m:r>
+            <m:r>
+              <m:t>w</m:t>
+            </m:r>
+            <m:r>
+              <m:t>t</m:t>
+            </m:r>
+            <m:r>
+              <m:t>h</m:t>
+            </m:r>
+          </m:sub>
+        </m:sSub>
+      </m:oMath>
+      <w:r>
+        <w:t xml:space="preserve"> </w:t>
+      </w:r>
+      <w:r>
+        <w:t xml:space="preserve">é o incremento diamétrico anual e</w:t>
+      </w:r>
+      <w:r>
+        <w:t xml:space="preserve"> </w:t>
+      </w:r>
+      <m:oMath>
+        <m:sSub>
+          <m:e>
+            <m:r>
+              <m:t>d</m:t>
+            </m:r>
+          </m:e>
+          <m:sub>
+            <m:r>
+              <m:t>i</m:t>
+            </m:r>
+          </m:sub>
+        </m:sSub>
+      </m:oMath>
+      <w:r>
+        <w:t xml:space="preserve"> </w:t>
+      </w:r>
+      <w:r>
+        <w:t xml:space="preserve">é o diâmetro a 1,30 m obtido na primeira medição.</w:t>
+      </w:r>
+    </w:p>
+    <w:p>
+      <w:pPr>
+        <w:pStyle w:val="BodyText"/>
+      </w:pPr>
+      <w:r>
+        <w:t xml:space="preserve">As espécies foram agrupadas com base nos grupos ecológicos propostos por</w:t>
+      </w:r>
+      <w:r>
+        <w:t xml:space="preserve"> </w:t>
+      </w:r>
+      <w:r>
+        <w:t xml:space="preserve">MACPHERSON A.J</w:t>
+      </w:r>
+      <w:r>
+        <w:t xml:space="preserve">. As espécies cujo grupo ecológico foram indeterminar, foram excluídas da comparação. Os grupos foram comparados quanto ao incremento diamétrico relativo e quanto à distribuição diamétrica. A comparação entre grupos foi feita utilizando a estatística bayesiana implementada no pacote</w:t>
+      </w:r>
+      <w:r>
+        <w:t xml:space="preserve"> </w:t>
+      </w:r>
       <w:r>
         <w:rPr>
           <w:iCs/>
           <w:i/>
         </w:rPr>
-        <w:t xml:space="preserve">RGrowth</w:t>
-      </w:r>
-      <w:r>
-        <w:t xml:space="preserve"> </w:t>
-      </w:r>
-      <w:r>
-        <w:t xml:space="preserve">é o incremento diamétrico relativo,</w:t>
+        <w:t xml:space="preserve">rstanarm</w:t>
+      </w:r>
+      <w:r>
+        <w:t xml:space="preserve"> </w:t>
+      </w:r>
+      <w:r>
+        <w:t xml:space="preserve">e</w:t>
       </w:r>
       <w:r>
         <w:t xml:space="preserve"> </w:t>
@@ -631,74 +863,645 @@
           <w:iCs/>
           <w:i/>
         </w:rPr>
-        <w:t xml:space="preserve">growth</w:t>
-      </w:r>
-      <w:r>
-        <w:t xml:space="preserve"> </w:t>
-      </w:r>
-      <w:r>
-        <w:t xml:space="preserve">é o incremento diamétrico anual e</w:t>
-      </w:r>
-      <w:r>
-        <w:t xml:space="preserve"> </w:t>
-      </w:r>
-      <w:r>
-        <w:rPr>
-          <w:iCs/>
-          <w:i/>
-        </w:rPr>
-        <w:t xml:space="preserve">di</w:t>
-      </w:r>
-      <w:r>
-        <w:t xml:space="preserve"> </w:t>
-      </w:r>
-      <w:r>
-        <w:t xml:space="preserve">é o DAP a 1,30 m referente ao primeiro ano de medição.</w:t>
-      </w:r>
+        <w:t xml:space="preserve">bayesplot</w:t>
+      </w:r>
+      <w:r>
+        <w:t xml:space="preserve">, ambos para linguagem R de programação.</w:t>
+      </w:r>
+    </w:p>
+    <w:p>
+      <w:pPr>
+        <w:pStyle w:val="BodyText"/>
+      </w:pPr>
+      <w:r>
+        <w:t xml:space="preserve">O modelo linear generalizado da função gama, com ligação logarítmica, foi usado para comparar o efeito dos grupos ecológicos no incremento relativo. Para analisar o efeito dos grupos eológicos na distribuição diamétrica, foi utilizado o modelo de Meyer linearizado, com a função de ligação identidade. The statistical analysis performed a Bayesian estimation via MCMC of the generalized linear models. The Bayesian model adds priors on the coefficients of the GLM, and compute the posterior values based on observed data</w:t>
+      </w:r>
+      <w:r>
+        <w:t xml:space="preserve"> </w:t>
+      </w:r>
+      <w:r>
+        <w:t xml:space="preserve">(MUTH; ORAVECZ; GABRY, 2018)</w:t>
+      </w:r>
+      <w:r>
+        <w:t xml:space="preserve">.</w:t>
+      </w:r>
+    </w:p>
+    <w:p>
+      <w:pPr>
+        <w:pStyle w:val="BodyText"/>
+      </w:pPr>
+      <w:r>
+        <w:t xml:space="preserve">O modelo de Meyer é definido como:</w:t>
+      </w:r>
+    </w:p>
+    <w:p>
+      <w:pPr>
+        <w:pStyle w:val="BodyText"/>
+      </w:pPr>
+      <m:oMathPara>
+        <m:oMathParaPr>
+          <m:jc m:val="center"/>
+        </m:oMathParaPr>
+        <m:oMath>
+          <m:sSub>
+            <m:e>
+              <m:r>
+                <m:t>N</m:t>
+              </m:r>
+            </m:e>
+            <m:sub>
+              <m:r>
+                <m:t>j</m:t>
+              </m:r>
+            </m:sub>
+          </m:sSub>
+          <m:r>
+            <m:rPr>
+              <m:sty m:val="p"/>
+            </m:rPr>
+            <m:t>=</m:t>
+          </m:r>
+          <m:sSup>
+            <m:e>
+              <m:r>
+                <m:t>e</m:t>
+              </m:r>
+            </m:e>
+            <m:sup>
+              <m:sSub>
+                <m:e>
+                  <m:r>
+                    <m:t>β</m:t>
+                  </m:r>
+                </m:e>
+                <m:sub>
+                  <m:r>
+                    <m:t>0</m:t>
+                  </m:r>
+                </m:sub>
+              </m:sSub>
+              <m:r>
+                <m:rPr>
+                  <m:sty m:val="p"/>
+                </m:rPr>
+                <m:t>+</m:t>
+              </m:r>
+              <m:sSub>
+                <m:e>
+                  <m:r>
+                    <m:t>β</m:t>
+                  </m:r>
+                </m:e>
+                <m:sub>
+                  <m:r>
+                    <m:t>1</m:t>
+                  </m:r>
+                </m:sub>
+              </m:sSub>
+              <m:sSub>
+                <m:e>
+                  <m:r>
+                    <m:t>D</m:t>
+                  </m:r>
+                </m:e>
+                <m:sub>
+                  <m:r>
+                    <m:t>j</m:t>
+                  </m:r>
+                </m:sub>
+              </m:sSub>
+            </m:sup>
+          </m:sSup>
+        </m:oMath>
+      </m:oMathPara>
+    </w:p>
+    <w:p>
+      <w:pPr>
+        <w:pStyle w:val="FirstParagraph"/>
+      </w:pPr>
+      <w:r>
+        <w:t xml:space="preserve">em que</w:t>
+      </w:r>
+      <w:r>
+        <w:t xml:space="preserve"> </w:t>
+      </w:r>
+      <m:oMath>
+        <m:sSub>
+          <m:e>
+            <m:r>
+              <m:t>N</m:t>
+            </m:r>
+          </m:e>
+          <m:sub>
+            <m:r>
+              <m:t>j</m:t>
+            </m:r>
+          </m:sub>
+        </m:sSub>
+      </m:oMath>
+      <w:r>
+        <w:t xml:space="preserve"> </w:t>
+      </w:r>
+      <w:r>
+        <w:t xml:space="preserve">indica o número de indivíduos na classe de diâmetro</w:t>
+      </w:r>
+      <w:r>
+        <w:t xml:space="preserve"> </w:t>
+      </w:r>
+      <m:oMath>
+        <m:r>
+          <m:t>j</m:t>
+        </m:r>
+      </m:oMath>
+      <w:r>
+        <w:t xml:space="preserve"> </w:t>
+      </w:r>
+      <w:r>
+        <w:t xml:space="preserve">e</w:t>
+      </w:r>
+      <w:r>
+        <w:t xml:space="preserve"> </w:t>
+      </w:r>
+      <m:oMath>
+        <m:sSub>
+          <m:e>
+            <m:r>
+              <m:t>D</m:t>
+            </m:r>
+          </m:e>
+          <m:sub>
+            <m:r>
+              <m:t>j</m:t>
+            </m:r>
+          </m:sub>
+        </m:sSub>
+      </m:oMath>
+      <w:r>
+        <w:t xml:space="preserve"> </w:t>
+      </w:r>
+      <w:r>
+        <w:t xml:space="preserve">indica o centro da classe</w:t>
+      </w:r>
+      <w:r>
+        <w:t xml:space="preserve"> </w:t>
+      </w:r>
+      <m:oMath>
+        <m:r>
+          <m:t>j</m:t>
+        </m:r>
+      </m:oMath>
+      <w:r>
+        <w:t xml:space="preserve">. E pode ser generalizado por meio da transformação logaritmica da variáveis dependente:</w:t>
+      </w:r>
+    </w:p>
+    <w:p>
+      <w:pPr>
+        <w:pStyle w:val="BodyText"/>
+      </w:pPr>
+      <m:oMathPara>
+        <m:oMathParaPr>
+          <m:jc m:val="center"/>
+        </m:oMathParaPr>
+        <m:oMath>
+          <m:r>
+            <m:t>l</m:t>
+          </m:r>
+          <m:r>
+            <m:t>o</m:t>
+          </m:r>
+          <m:r>
+            <m:t>g</m:t>
+          </m:r>
+          <m:d>
+            <m:dPr>
+              <m:begChr m:val="("/>
+              <m:endChr m:val=")"/>
+              <m:sepChr m:val=""/>
+              <m:grow/>
+            </m:dPr>
+            <m:e>
+              <m:sSub>
+                <m:e>
+                  <m:r>
+                    <m:t>N</m:t>
+                  </m:r>
+                </m:e>
+                <m:sub>
+                  <m:r>
+                    <m:t>j</m:t>
+                  </m:r>
+                </m:sub>
+              </m:sSub>
+            </m:e>
+          </m:d>
+          <m:r>
+            <m:rPr>
+              <m:sty m:val="p"/>
+            </m:rPr>
+            <m:t>=</m:t>
+          </m:r>
+          <m:sSub>
+            <m:e>
+              <m:r>
+                <m:t>β</m:t>
+              </m:r>
+            </m:e>
+            <m:sub>
+              <m:r>
+                <m:t>0</m:t>
+              </m:r>
+            </m:sub>
+          </m:sSub>
+          <m:r>
+            <m:rPr>
+              <m:sty m:val="p"/>
+            </m:rPr>
+            <m:t>+</m:t>
+          </m:r>
+          <m:sSub>
+            <m:e>
+              <m:r>
+                <m:t>β</m:t>
+              </m:r>
+            </m:e>
+            <m:sub>
+              <m:r>
+                <m:t>1</m:t>
+              </m:r>
+            </m:sub>
+          </m:sSub>
+          <m:sSub>
+            <m:e>
+              <m:r>
+                <m:t>D</m:t>
+              </m:r>
+            </m:e>
+            <m:sub>
+              <m:r>
+                <m:t>j</m:t>
+              </m:r>
+            </m:sub>
+          </m:sSub>
+        </m:oMath>
+      </m:oMathPara>
     </w:p>
     <w:bookmarkEnd w:id="22"/>
-    <w:bookmarkStart w:id="33" w:name="resultados"/>
+    <w:bookmarkStart w:id="32" w:name="resultados"/>
     <w:p>
       <w:pPr>
         <w:pStyle w:val="Heading1"/>
       </w:pPr>
       <w:r>
-        <w:rPr>
-          <w:rStyle w:val="SectionNumber"/>
-        </w:rPr>
-        <w:t xml:space="preserve">3</w:t>
-      </w:r>
-      <w:r>
-        <w:tab/>
-      </w:r>
-      <w:r>
         <w:t xml:space="preserve">Resultados</w:t>
       </w:r>
     </w:p>
-    <w:bookmarkStart w:id="32" w:name="grupo-ecológicos"/>
-    <w:p>
-      <w:pPr>
-        <w:pStyle w:val="Heading2"/>
-      </w:pPr>
-      <w:r>
-        <w:rPr>
-          <w:rStyle w:val="SectionNumber"/>
-        </w:rPr>
-        <w:t xml:space="preserve">3.1</w:t>
-      </w:r>
-      <w:r>
-        <w:tab/>
-      </w:r>
-      <w:r>
-        <w:t xml:space="preserve">Grupo ecológicos</w:t>
-      </w:r>
-    </w:p>
     <w:p>
       <w:pPr>
         <w:pStyle w:val="FirstParagraph"/>
       </w:pPr>
       <w:r>
-        <w:t xml:space="preserve">Calculou-se a frequência de indíviduos para os grupos das Pioneiras, Demandantes de luz, Intermediárias, Tolerantes à sombra e Emergentes.</w:t>
+        <w:t xml:space="preserve">Das 415 espécies inventariadas, 90 foram associadas a um dos 5 grupos ecológicos: 13 espécies foram assinaladas como pioneiras, 13 como demadantes de luz, 34 como intermediárias, 20 como tolerantes à sombra e 10 como emergentes. O grupo ecológico das demandantes de luz apresentou o maior incremento diamétrico relativo esperado e também a maior variação: mediana de 1.7% ao ano, com distância interquartil de 3.0%. Em ordem decrescente, observou-se o grupo das pioneiras (0.9%, IQR: 1.6%), das intermediárias (0.7%, IQR: 1.3%), das emergentes (0.6%, IQR: 1.8%) e das tolerantes à sombra (0.6%, IQR: 1.0%) (Table @ref(tab:tableR1)).</w:t>
+      </w:r>
+    </w:p>
+    <w:p>
+      <w:pPr>
+        <w:pStyle w:val="TableCaption"/>
+      </w:pPr>
+      <w:r>
+        <w:t xml:space="preserve">Resumo dos grupos ecológicos.</w:t>
+      </w:r>
+    </w:p>
+    <w:tbl>
+      <w:tblPr>
+        <w:tblStyle w:val="Table"/>
+        <w:tblW w:type="auto" w:w="0"/>
+        <w:tblLook w:firstRow="1" w:lastRow="0" w:firstColumn="0" w:lastColumn="0" w:noHBand="0" w:noVBand="0" w:val="0020"/>
+        <w:tblCaption w:val="Resumo dos grupos ecológicos."/>
+      </w:tblPr>
+      <w:tblGrid>
+        <w:gridCol w:w="1980"/>
+        <w:gridCol w:w="1980"/>
+        <w:gridCol w:w="1980"/>
+        <w:gridCol w:w="1980"/>
+      </w:tblGrid>
+      <w:tr>
+        <w:trPr>
+          <w:tblHeader w:val="true"/>
+        </w:trPr>
+        <w:tc>
+          <w:tcPr/>
+          <w:p>
+            <w:pPr>
+              <w:pStyle w:val="Compact"/>
+              <w:jc w:val="left"/>
+            </w:pPr>
+            <w:r>
+              <w:t xml:space="preserve">GrupoEco</w:t>
+            </w:r>
+          </w:p>
+        </w:tc>
+        <w:tc>
+          <w:tcPr/>
+          <w:p>
+            <w:pPr>
+              <w:pStyle w:val="Compact"/>
+              <w:jc w:val="right"/>
+            </w:pPr>
+            <w:r>
+              <w:t xml:space="preserve">arvProp</w:t>
+            </w:r>
+          </w:p>
+        </w:tc>
+        <w:tc>
+          <w:tcPr/>
+          <w:p>
+            <w:pPr>
+              <w:pStyle w:val="Compact"/>
+              <w:jc w:val="right"/>
+            </w:pPr>
+            <w:r>
+              <w:t xml:space="preserve">incDesv</w:t>
+            </w:r>
+          </w:p>
+        </w:tc>
+        <w:tc>
+          <w:tcPr/>
+          <w:p>
+            <w:pPr>
+              <w:pStyle w:val="Compact"/>
+              <w:jc w:val="right"/>
+            </w:pPr>
+            <w:r>
+              <w:t xml:space="preserve">rInc</w:t>
+            </w:r>
+          </w:p>
+        </w:tc>
+      </w:tr>
+      <w:tr>
+        <w:tc>
+          <w:tcPr/>
+          <w:p>
+            <w:pPr>
+              <w:pStyle w:val="Compact"/>
+              <w:jc w:val="left"/>
+            </w:pPr>
+            <w:r>
+              <w:t xml:space="preserve">Emergent</w:t>
+            </w:r>
+          </w:p>
+        </w:tc>
+        <w:tc>
+          <w:tcPr/>
+          <w:p>
+            <w:pPr>
+              <w:pStyle w:val="Compact"/>
+              <w:jc w:val="right"/>
+            </w:pPr>
+            <w:r>
+              <w:t xml:space="preserve">3.19852</w:t>
+            </w:r>
+          </w:p>
+        </w:tc>
+        <w:tc>
+          <w:tcPr/>
+          <w:p>
+            <w:pPr>
+              <w:pStyle w:val="Compact"/>
+              <w:jc w:val="right"/>
+            </w:pPr>
+            <w:r>
+              <w:t xml:space="preserve">0.0185160</w:t>
+            </w:r>
+          </w:p>
+        </w:tc>
+        <w:tc>
+          <w:tcPr/>
+          <w:p>
+            <w:pPr>
+              <w:pStyle w:val="Compact"/>
+              <w:jc w:val="right"/>
+            </w:pPr>
+            <w:r>
+              <w:t xml:space="preserve">0.0065034</w:t>
+            </w:r>
+          </w:p>
+        </w:tc>
+      </w:tr>
+      <w:tr>
+        <w:tc>
+          <w:tcPr/>
+          <w:p>
+            <w:pPr>
+              <w:pStyle w:val="Compact"/>
+              <w:jc w:val="left"/>
+            </w:pPr>
+            <w:r>
+              <w:t xml:space="preserve">Intermediate</w:t>
+            </w:r>
+          </w:p>
+        </w:tc>
+        <w:tc>
+          <w:tcPr/>
+          <w:p>
+            <w:pPr>
+              <w:pStyle w:val="Compact"/>
+              <w:jc w:val="right"/>
+            </w:pPr>
+            <w:r>
+              <w:t xml:space="preserve">30.97064</w:t>
+            </w:r>
+          </w:p>
+        </w:tc>
+        <w:tc>
+          <w:tcPr/>
+          <w:p>
+            <w:pPr>
+              <w:pStyle w:val="Compact"/>
+              <w:jc w:val="right"/>
+            </w:pPr>
+            <w:r>
+              <w:t xml:space="preserve">0.0131193</w:t>
+            </w:r>
+          </w:p>
+        </w:tc>
+        <w:tc>
+          <w:tcPr/>
+          <w:p>
+            <w:pPr>
+              <w:pStyle w:val="Compact"/>
+              <w:jc w:val="right"/>
+            </w:pPr>
+            <w:r>
+              <w:t xml:space="preserve">0.0070225</w:t>
+            </w:r>
+          </w:p>
+        </w:tc>
+      </w:tr>
+      <w:tr>
+        <w:tc>
+          <w:tcPr/>
+          <w:p>
+            <w:pPr>
+              <w:pStyle w:val="Compact"/>
+              <w:jc w:val="left"/>
+            </w:pPr>
+            <w:r>
+              <w:t xml:space="preserve">Light-demanding</w:t>
+            </w:r>
+          </w:p>
+        </w:tc>
+        <w:tc>
+          <w:tcPr/>
+          <w:p>
+            <w:pPr>
+              <w:pStyle w:val="Compact"/>
+              <w:jc w:val="right"/>
+            </w:pPr>
+            <w:r>
+              <w:t xml:space="preserve">18.81287</w:t>
+            </w:r>
+          </w:p>
+        </w:tc>
+        <w:tc>
+          <w:tcPr/>
+          <w:p>
+            <w:pPr>
+              <w:pStyle w:val="Compact"/>
+              <w:jc w:val="right"/>
+            </w:pPr>
+            <w:r>
+              <w:t xml:space="preserve">0.0298942</w:t>
+            </w:r>
+          </w:p>
+        </w:tc>
+        <w:tc>
+          <w:tcPr/>
+          <w:p>
+            <w:pPr>
+              <w:pStyle w:val="Compact"/>
+              <w:jc w:val="right"/>
+            </w:pPr>
+            <w:r>
+              <w:t xml:space="preserve">0.0169335</w:t>
+            </w:r>
+          </w:p>
+        </w:tc>
+      </w:tr>
+      <w:tr>
+        <w:tc>
+          <w:tcPr/>
+          <w:p>
+            <w:pPr>
+              <w:pStyle w:val="Compact"/>
+              <w:jc w:val="left"/>
+            </w:pPr>
+            <w:r>
+              <w:t xml:space="preserve">Pioneer</w:t>
+            </w:r>
+          </w:p>
+        </w:tc>
+        <w:tc>
+          <w:tcPr/>
+          <w:p>
+            <w:pPr>
+              <w:pStyle w:val="Compact"/>
+              <w:jc w:val="right"/>
+            </w:pPr>
+            <w:r>
+              <w:t xml:space="preserve">17.37412</w:t>
+            </w:r>
+          </w:p>
+        </w:tc>
+        <w:tc>
+          <w:tcPr/>
+          <w:p>
+            <w:pPr>
+              <w:pStyle w:val="Compact"/>
+              <w:jc w:val="right"/>
+            </w:pPr>
+            <w:r>
+              <w:t xml:space="preserve">0.0162653</w:t>
+            </w:r>
+          </w:p>
+        </w:tc>
+        <w:tc>
+          <w:tcPr/>
+          <w:p>
+            <w:pPr>
+              <w:pStyle w:val="Compact"/>
+              <w:jc w:val="right"/>
+            </w:pPr>
+            <w:r>
+              <w:t xml:space="preserve">0.0090160</w:t>
+            </w:r>
+          </w:p>
+        </w:tc>
+      </w:tr>
+      <w:tr>
+        <w:tc>
+          <w:tcPr/>
+          <w:p>
+            <w:pPr>
+              <w:pStyle w:val="Compact"/>
+              <w:jc w:val="left"/>
+            </w:pPr>
+            <w:r>
+              <w:t xml:space="preserve">Shade-tolerant</w:t>
+            </w:r>
+          </w:p>
+        </w:tc>
+        <w:tc>
+          <w:tcPr/>
+          <w:p>
+            <w:pPr>
+              <w:pStyle w:val="Compact"/>
+              <w:jc w:val="right"/>
+            </w:pPr>
+            <w:r>
+              <w:t xml:space="preserve">29.64385</w:t>
+            </w:r>
+          </w:p>
+        </w:tc>
+        <w:tc>
+          <w:tcPr/>
+          <w:p>
+            <w:pPr>
+              <w:pStyle w:val="Compact"/>
+              <w:jc w:val="right"/>
+            </w:pPr>
+            <w:r>
+              <w:t xml:space="preserve">0.0101931</w:t>
+            </w:r>
+          </w:p>
+        </w:tc>
+        <w:tc>
+          <w:tcPr/>
+          <w:p>
+            <w:pPr>
+              <w:pStyle w:val="Compact"/>
+              <w:jc w:val="right"/>
+            </w:pPr>
+            <w:r>
+              <w:t xml:space="preserve">0.0059524</w:t>
+            </w:r>
+          </w:p>
+        </w:tc>
+      </w:tr>
+    </w:tbl>
+    <w:p>
+      <w:pPr>
+        <w:pStyle w:val="BodyText"/>
+      </w:pPr>
+      <w:r>
+        <w:t xml:space="preserve">O grupo das emergentes é o menor grupo, contendo 3.1% das árvores. O grupo mais numeroso é o grupo das intermediárias (31%) seguindo pelo grupo das tolerantes a sombra (29%). Os grupos das pioneiras e das demantantes de luz representam as demais espécies, numa porporção de 17% e 19% respectivamente (Table @ref(tab:tableR1)).</w:t>
+      </w:r>
+    </w:p>
+    <w:p>
+      <w:pPr>
+        <w:pStyle w:val="BodyText"/>
+      </w:pPr>
+      <w:r>
+        <w:t xml:space="preserve">A partir do modelo linear generalizado bayesiano, observa-se que o grupo das demandantes de luz possui um parâmetro que difere dos demais grupos que estão alinhados. Os grupos (Figure @ref(fig:testeIncGrupoEco)). Tendo o grupo das Emergentes como referência (intercept), os grupos Intermediárias e Pionerias em média possuem a mesma taxa de incremento relativo (distribuição engloba o zero). O grupo das tolerantes a sombra possui um tendência de apresentar taxa de incrementos relativos menores que o grupo das emergentes. Já o grupo das demandantes de luz possuem uma taxa de crescimento relativo superior ao grupo das emergentes.</w:t>
       </w:r>
     </w:p>
     <w:p>
@@ -709,186 +1512,6 @@
         <w:rPr>
           <w:rStyle w:val="VerbatimChar"/>
         </w:rPr>
-        <w:t xml:space="preserve">## # A tibble: 5 × 3</w:t>
-      </w:r>
-      <w:r>
-        <w:br/>
-      </w:r>
-      <w:r>
-        <w:rPr>
-          <w:rStyle w:val="VerbatimChar"/>
-        </w:rPr>
-        <w:t xml:space="preserve">##   GrupoEco        arvha arvProp</w:t>
-      </w:r>
-      <w:r>
-        <w:br/>
-      </w:r>
-      <w:r>
-        <w:rPr>
-          <w:rStyle w:val="VerbatimChar"/>
-        </w:rPr>
-        <w:t xml:space="preserve">##   &lt;chr&gt;           &lt;dbl&gt;   &lt;dbl&gt;</w:t>
-      </w:r>
-      <w:r>
-        <w:br/>
-      </w:r>
-      <w:r>
-        <w:rPr>
-          <w:rStyle w:val="VerbatimChar"/>
-        </w:rPr>
-        <w:t xml:space="preserve">## 1 Emergent         3.24    3.20</w:t>
-      </w:r>
-      <w:r>
-        <w:br/>
-      </w:r>
-      <w:r>
-        <w:rPr>
-          <w:rStyle w:val="VerbatimChar"/>
-        </w:rPr>
-        <w:t xml:space="preserve">## 2 Intermediate    31.4    31.0 </w:t>
-      </w:r>
-      <w:r>
-        <w:br/>
-      </w:r>
-      <w:r>
-        <w:rPr>
-          <w:rStyle w:val="VerbatimChar"/>
-        </w:rPr>
-        <w:t xml:space="preserve">## 3 Light-demanding 19.1    18.8 </w:t>
-      </w:r>
-      <w:r>
-        <w:br/>
-      </w:r>
-      <w:r>
-        <w:rPr>
-          <w:rStyle w:val="VerbatimChar"/>
-        </w:rPr>
-        <w:t xml:space="preserve">## 4 Pioneer         17.6    17.4 </w:t>
-      </w:r>
-      <w:r>
-        <w:br/>
-      </w:r>
-      <w:r>
-        <w:rPr>
-          <w:rStyle w:val="VerbatimChar"/>
-        </w:rPr>
-        <w:t xml:space="preserve">## 5 Shade-tolerant  30.1    29.6</w:t>
-      </w:r>
-    </w:p>
-    <w:p>
-      <w:pPr>
-        <w:pStyle w:val="FirstParagraph"/>
-      </w:pPr>
-      <w:r>
-        <w:t xml:space="preserve">Observa-se na tabela 1 as frequências dos indivíduos por grupo ecológico. Assumimos que as espécies que não foram associadas a grupo ecológicos seguem a mesma proporção das espécies identificadas. Com isso, observa-se que maior parte dos indíviduos ocorrem nos grupos das Intermediárias e Tolerantes à sombra.</w:t>
-      </w:r>
-    </w:p>
-    <w:p>
-      <w:pPr>
-        <w:pStyle w:val="BodyText"/>
-      </w:pPr>
-      <w:r>
-        <w:t xml:space="preserve">Efetuou-se o cálculo das tendências centrais do incremento diamétrico relativo dos grupos ecológicos.</w:t>
-      </w:r>
-    </w:p>
-    <w:p>
-      <w:pPr>
-        <w:pStyle w:val="SourceCode"/>
-      </w:pPr>
-      <w:r>
-        <w:rPr>
-          <w:rStyle w:val="VerbatimChar"/>
-        </w:rPr>
-        <w:t xml:space="preserve">## # A tibble: 5 × 3</w:t>
-      </w:r>
-      <w:r>
-        <w:br/>
-      </w:r>
-      <w:r>
-        <w:rPr>
-          <w:rStyle w:val="VerbatimChar"/>
-        </w:rPr>
-        <w:t xml:space="preserve">##   GrupoEco        incDesv    rInc</w:t>
-      </w:r>
-      <w:r>
-        <w:br/>
-      </w:r>
-      <w:r>
-        <w:rPr>
-          <w:rStyle w:val="VerbatimChar"/>
-        </w:rPr>
-        <w:t xml:space="preserve">##   &lt;chr&gt;             &lt;dbl&gt;   &lt;dbl&gt;</w:t>
-      </w:r>
-      <w:r>
-        <w:br/>
-      </w:r>
-      <w:r>
-        <w:rPr>
-          <w:rStyle w:val="VerbatimChar"/>
-        </w:rPr>
-        <w:t xml:space="preserve">## 1 Emergent         0.0185 0.00650</w:t>
-      </w:r>
-      <w:r>
-        <w:br/>
-      </w:r>
-      <w:r>
-        <w:rPr>
-          <w:rStyle w:val="VerbatimChar"/>
-        </w:rPr>
-        <w:t xml:space="preserve">## 2 Intermediate     0.0131 0.00702</w:t>
-      </w:r>
-      <w:r>
-        <w:br/>
-      </w:r>
-      <w:r>
-        <w:rPr>
-          <w:rStyle w:val="VerbatimChar"/>
-        </w:rPr>
-        <w:t xml:space="preserve">## 3 Light-demanding  0.0299 0.0169 </w:t>
-      </w:r>
-      <w:r>
-        <w:br/>
-      </w:r>
-      <w:r>
-        <w:rPr>
-          <w:rStyle w:val="VerbatimChar"/>
-        </w:rPr>
-        <w:t xml:space="preserve">## 4 Pioneer          0.0163 0.00902</w:t>
-      </w:r>
-      <w:r>
-        <w:br/>
-      </w:r>
-      <w:r>
-        <w:rPr>
-          <w:rStyle w:val="VerbatimChar"/>
-        </w:rPr>
-        <w:t xml:space="preserve">## 5 Shade-tolerant   0.0102 0.00595</w:t>
-      </w:r>
-    </w:p>
-    <w:p>
-      <w:pPr>
-        <w:pStyle w:val="FirstParagraph"/>
-      </w:pPr>
-      <w:r>
-        <w:t xml:space="preserve">Nota-se na tabela 2, os valores de incremento relativo por grupo ecológico e o grau de variabilidade das tendências centrais, em que foi possível verificar que as demandantes de luz apresentaram tendências centrais com valores mais destacados que os demais grupos, porém, os valores da faixa interquatil apresentam-se com menores agrupamentos, acusando uma distribuição de dados de incremento relativo diferente. Enquanto as Tolarantes à sombra obtiveram menos valores para medianas e para os desvios.</w:t>
-      </w:r>
-    </w:p>
-    <w:p>
-      <w:pPr>
-        <w:pStyle w:val="BodyText"/>
-      </w:pPr>
-      <w:r>
-        <w:t xml:space="preserve">Gerou-se o modelo bayesiano generalizado do incremento diamétrico relativo em função dos grupos ecológicos para avaliação das provavéis distribuições.</w:t>
-      </w:r>
-    </w:p>
-    <w:p>
-      <w:pPr>
-        <w:pStyle w:val="SourceCode"/>
-      </w:pPr>
-      <w:r>
-        <w:rPr>
-          <w:rStyle w:val="VerbatimChar"/>
-        </w:rPr>
         <w:t xml:space="preserve">## </w:t>
       </w:r>
       <w:r>
@@ -916,16 +1539,16 @@
         <w:rPr>
           <w:rStyle w:val="VerbatimChar"/>
         </w:rPr>
-        <w:t xml:space="preserve">## Chain 1: Gradient evaluation took 0.001 seconds</w:t>
-      </w:r>
-      <w:r>
-        <w:br/>
-      </w:r>
-      <w:r>
-        <w:rPr>
-          <w:rStyle w:val="VerbatimChar"/>
-        </w:rPr>
-        <w:t xml:space="preserve">## Chain 1: 1000 transitions using 10 leapfrog steps per transition would take 10 seconds.</w:t>
+        <w:t xml:space="preserve">## Chain 1: Gradient evaluation took 0 seconds</w:t>
+      </w:r>
+      <w:r>
+        <w:br/>
+      </w:r>
+      <w:r>
+        <w:rPr>
+          <w:rStyle w:val="VerbatimChar"/>
+        </w:rPr>
+        <w:t xml:space="preserve">## Chain 1: 1000 transitions using 10 leapfrog steps per transition would take 0 seconds.</w:t>
       </w:r>
       <w:r>
         <w:br/>
@@ -1078,25 +1701,25 @@
         <w:rPr>
           <w:rStyle w:val="VerbatimChar"/>
         </w:rPr>
-        <w:t xml:space="preserve">## Chain 1:  Elapsed Time: 3.314 seconds (Warm-up)</w:t>
-      </w:r>
-      <w:r>
-        <w:br/>
-      </w:r>
-      <w:r>
-        <w:rPr>
-          <w:rStyle w:val="VerbatimChar"/>
-        </w:rPr>
-        <w:t xml:space="preserve">## Chain 1:                4.215 seconds (Sampling)</w:t>
-      </w:r>
-      <w:r>
-        <w:br/>
-      </w:r>
-      <w:r>
-        <w:rPr>
-          <w:rStyle w:val="VerbatimChar"/>
-        </w:rPr>
-        <w:t xml:space="preserve">## Chain 1:                7.529 seconds (Total)</w:t>
+        <w:t xml:space="preserve">## Chain 1:  Elapsed Time: 3.838 seconds (Warm-up)</w:t>
+      </w:r>
+      <w:r>
+        <w:br/>
+      </w:r>
+      <w:r>
+        <w:rPr>
+          <w:rStyle w:val="VerbatimChar"/>
+        </w:rPr>
+        <w:t xml:space="preserve">## Chain 1:                5.899 seconds (Sampling)</w:t>
+      </w:r>
+      <w:r>
+        <w:br/>
+      </w:r>
+      <w:r>
+        <w:rPr>
+          <w:rStyle w:val="VerbatimChar"/>
+        </w:rPr>
+        <w:t xml:space="preserve">## Chain 1:                9.737 seconds (Total)</w:t>
       </w:r>
       <w:r>
         <w:br/>
@@ -1303,25 +1926,25 @@
         <w:rPr>
           <w:rStyle w:val="VerbatimChar"/>
         </w:rPr>
-        <w:t xml:space="preserve">## Chain 2:  Elapsed Time: 3.415 seconds (Warm-up)</w:t>
-      </w:r>
-      <w:r>
-        <w:br/>
-      </w:r>
-      <w:r>
-        <w:rPr>
-          <w:rStyle w:val="VerbatimChar"/>
-        </w:rPr>
-        <w:t xml:space="preserve">## Chain 2:                4.028 seconds (Sampling)</w:t>
-      </w:r>
-      <w:r>
-        <w:br/>
-      </w:r>
-      <w:r>
-        <w:rPr>
-          <w:rStyle w:val="VerbatimChar"/>
-        </w:rPr>
-        <w:t xml:space="preserve">## Chain 2:                7.443 seconds (Total)</w:t>
+        <w:t xml:space="preserve">## Chain 2:  Elapsed Time: 4.276 seconds (Warm-up)</w:t>
+      </w:r>
+      <w:r>
+        <w:br/>
+      </w:r>
+      <w:r>
+        <w:rPr>
+          <w:rStyle w:val="VerbatimChar"/>
+        </w:rPr>
+        <w:t xml:space="preserve">## Chain 2:                4.154 seconds (Sampling)</w:t>
+      </w:r>
+      <w:r>
+        <w:br/>
+      </w:r>
+      <w:r>
+        <w:rPr>
+          <w:rStyle w:val="VerbatimChar"/>
+        </w:rPr>
+        <w:t xml:space="preserve">## Chain 2:                8.43 seconds (Total)</w:t>
       </w:r>
       <w:r>
         <w:br/>
@@ -1528,25 +2151,25 @@
         <w:rPr>
           <w:rStyle w:val="VerbatimChar"/>
         </w:rPr>
-        <w:t xml:space="preserve">## Chain 3:  Elapsed Time: 3.655 seconds (Warm-up)</w:t>
-      </w:r>
-      <w:r>
-        <w:br/>
-      </w:r>
-      <w:r>
-        <w:rPr>
-          <w:rStyle w:val="VerbatimChar"/>
-        </w:rPr>
-        <w:t xml:space="preserve">## Chain 3:                3.82 seconds (Sampling)</w:t>
-      </w:r>
-      <w:r>
-        <w:br/>
-      </w:r>
-      <w:r>
-        <w:rPr>
-          <w:rStyle w:val="VerbatimChar"/>
-        </w:rPr>
-        <w:t xml:space="preserve">## Chain 3:                7.475 seconds (Total)</w:t>
+        <w:t xml:space="preserve">## Chain 3:  Elapsed Time: 4.591 seconds (Warm-up)</w:t>
+      </w:r>
+      <w:r>
+        <w:br/>
+      </w:r>
+      <w:r>
+        <w:rPr>
+          <w:rStyle w:val="VerbatimChar"/>
+        </w:rPr>
+        <w:t xml:space="preserve">## Chain 3:                5.864 seconds (Sampling)</w:t>
+      </w:r>
+      <w:r>
+        <w:br/>
+      </w:r>
+      <w:r>
+        <w:rPr>
+          <w:rStyle w:val="VerbatimChar"/>
+        </w:rPr>
+        <w:t xml:space="preserve">## Chain 3:                10.455 seconds (Total)</w:t>
       </w:r>
       <w:r>
         <w:br/>
@@ -1591,16 +2214,16 @@
         <w:rPr>
           <w:rStyle w:val="VerbatimChar"/>
         </w:rPr>
-        <w:t xml:space="preserve">## Chain 4: Gradient evaluation took 0.001 seconds</w:t>
-      </w:r>
-      <w:r>
-        <w:br/>
-      </w:r>
-      <w:r>
-        <w:rPr>
-          <w:rStyle w:val="VerbatimChar"/>
-        </w:rPr>
-        <w:t xml:space="preserve">## Chain 4: 1000 transitions using 10 leapfrog steps per transition would take 10 seconds.</w:t>
+        <w:t xml:space="preserve">## Chain 4: Gradient evaluation took 0 seconds</w:t>
+      </w:r>
+      <w:r>
+        <w:br/>
+      </w:r>
+      <w:r>
+        <w:rPr>
+          <w:rStyle w:val="VerbatimChar"/>
+        </w:rPr>
+        <w:t xml:space="preserve">## Chain 4: 1000 transitions using 10 leapfrog steps per transition would take 0 seconds.</w:t>
       </w:r>
       <w:r>
         <w:br/>
@@ -1753,25 +2376,25 @@
         <w:rPr>
           <w:rStyle w:val="VerbatimChar"/>
         </w:rPr>
-        <w:t xml:space="preserve">## Chain 4:  Elapsed Time: 3.483 seconds (Warm-up)</w:t>
-      </w:r>
-      <w:r>
-        <w:br/>
-      </w:r>
-      <w:r>
-        <w:rPr>
-          <w:rStyle w:val="VerbatimChar"/>
-        </w:rPr>
-        <w:t xml:space="preserve">## Chain 4:                3.539 seconds (Sampling)</w:t>
-      </w:r>
-      <w:r>
-        <w:br/>
-      </w:r>
-      <w:r>
-        <w:rPr>
-          <w:rStyle w:val="VerbatimChar"/>
-        </w:rPr>
-        <w:t xml:space="preserve">## Chain 4:                7.022 seconds (Total)</w:t>
+        <w:t xml:space="preserve">## Chain 4:  Elapsed Time: 4.86 seconds (Warm-up)</w:t>
+      </w:r>
+      <w:r>
+        <w:br/>
+      </w:r>
+      <w:r>
+        <w:rPr>
+          <w:rStyle w:val="VerbatimChar"/>
+        </w:rPr>
+        <w:t xml:space="preserve">## Chain 4:                6.395 seconds (Sampling)</w:t>
+      </w:r>
+      <w:r>
+        <w:br/>
+      </w:r>
+      <w:r>
+        <w:rPr>
+          <w:rStyle w:val="VerbatimChar"/>
+        </w:rPr>
+        <w:t xml:space="preserve">## Chain 4:                11.255 seconds (Total)</w:t>
       </w:r>
       <w:r>
         <w:br/>
@@ -1785,27 +2408,19 @@
     </w:p>
     <w:p>
       <w:pPr>
-        <w:pStyle w:val="FirstParagraph"/>
-      </w:pPr>
-      <w:r>
-        <w:t xml:space="preserve">A partir do modelo linear generalizado bayesiano, nota-se na figura 1 as provavéis distribuições do incremento relativo em funções dos grupos ecológicos, no qual observa-se que em contribuição aos valores de tendências centrais, o grupo das demandantes de luz destacam-se com uma provavél distribuição diferente. Ou seja, taxas de incremento relativo que diferm dos demais grupos.</w:t>
-      </w:r>
-    </w:p>
-    <w:p>
-      <w:pPr>
-        <w:pStyle w:val="BodyText"/>
+        <w:pStyle w:val="CaptionedFigure"/>
       </w:pPr>
       <w:r>
         <w:drawing>
           <wp:inline>
             <wp:extent cx="4620126" cy="3696101"/>
             <wp:effectExtent b="0" l="0" r="0" t="0"/>
-            <wp:docPr descr="" title="" id="24" name="Picture"/>
+            <wp:docPr descr="Análise bayesiana comparando o incremento relativo entre grupos ecológicos." title="" id="24" name="Picture"/>
             <a:graphic>
               <a:graphicData uri="http://schemas.openxmlformats.org/drawingml/2006/picture">
                 <pic:pic>
                   <pic:nvPicPr>
-                    <pic:cNvPr descr="manuscript_files/figure-docx/bayesPlotIncGrupoEco-1.png" id="25" name="Picture"/>
+                    <pic:cNvPr descr="manuscript_files/figure-docx/testeIncGrupoEco-1.png" id="25" name="Picture"/>
                     <pic:cNvPicPr>
                       <a:picLocks noChangeArrowheads="1" noChangeAspect="1"/>
                     </pic:cNvPicPr>
@@ -1840,22 +2455,53 @@
     </w:p>
     <w:p>
       <w:pPr>
+        <w:pStyle w:val="ImageCaption"/>
+      </w:pPr>
+      <w:r>
+        <w:t xml:space="preserve">Análise bayesiana comparando o incremento relativo entre grupos ecológicos.</w:t>
+      </w:r>
+    </w:p>
+    <w:p>
+      <w:pPr>
         <w:pStyle w:val="BodyText"/>
       </w:pPr>
       <w:r>
-        <w:t xml:space="preserve">Para cada grupo ecológico foi gerado o número de índividuos por classe de diâmetros para avaliar as suas distribuições diamétricas.</w:t>
+        <w:t xml:space="preserve">Como resultado da análise bayesiana, em relação à taxa de crescimento diamétrico relativo, os grupos ecológicos podem ser separados em três agrupamentos: um contendo os grupos das emergentes, das pioneiras e das intermediária; outro contendo apenas as demandantes de luz e outro contendo apenas as tolerantes a sombra.</w:t>
       </w:r>
     </w:p>
     <w:p>
       <w:pPr>
         <w:pStyle w:val="BodyText"/>
+      </w:pPr>
+      <w:r>
+        <w:t xml:space="preserve">A distribuição diamétrica de todos os grupos ecológicos apresentaram forte assimetria a esquerda, com um comportamento exponencial negativo, também conhecido como</w:t>
+      </w:r>
+      <w:r>
+        <w:t xml:space="preserve"> </w:t>
+      </w:r>
+      <w:r>
+        <w:t xml:space="preserve">“</w:t>
+      </w:r>
+      <w:r>
+        <w:t xml:space="preserve">J-invertido</w:t>
+      </w:r>
+      <w:r>
+        <w:t xml:space="preserve">”</w:t>
+      </w:r>
+      <w:r>
+        <w:t xml:space="preserve">, mas com taxas de descréscimo diferentes (Figure @ref(fig:graficoDDGrupoEco)). O grupo das emergentes apesar de também apresentar uma forma expoencial, o decréscimo entre classes foi inferior se comparados aos demais grupos (diferenças menores entre os números de árvores das classes diamétricas).</w:t>
+      </w:r>
+    </w:p>
+    <w:p>
+      <w:pPr>
+        <w:pStyle w:val="CaptionedFigure"/>
       </w:pPr>
       <w:r>
         <w:drawing>
           <wp:inline>
             <wp:extent cx="4620126" cy="3696101"/>
             <wp:effectExtent b="0" l="0" r="0" t="0"/>
-            <wp:docPr descr="" title="" id="27" name="Picture"/>
+            <wp:docPr descr="Distribuição diamétrica para cada grupo ecológico." title="" id="27" name="Picture"/>
             <a:graphic>
               <a:graphicData uri="http://schemas.openxmlformats.org/drawingml/2006/picture">
                 <pic:pic>
@@ -1895,33 +2541,18 @@
     </w:p>
     <w:p>
       <w:pPr>
+        <w:pStyle w:val="ImageCaption"/>
+      </w:pPr>
+      <w:r>
+        <w:t xml:space="preserve">Distribuição diamétrica para cada grupo ecológico.</w:t>
+      </w:r>
+    </w:p>
+    <w:p>
+      <w:pPr>
         <w:pStyle w:val="BodyText"/>
       </w:pPr>
       <w:r>
-        <w:t xml:space="preserve">Em relação a distribuição diamétrica em relação aos grupos ecológicos, na figura 2 verifica-se que todos os grupos seguem a distribuição de florestas nativa em exponencial negativa, conhecida como</w:t>
-      </w:r>
-      <w:r>
-        <w:t xml:space="preserve"> </w:t>
-      </w:r>
-      <w:r>
-        <w:t xml:space="preserve">“</w:t>
-      </w:r>
-      <w:r>
-        <w:t xml:space="preserve">J-invertido</w:t>
-      </w:r>
-      <w:r>
-        <w:t xml:space="preserve">”</w:t>
-      </w:r>
-      <w:r>
-        <w:t xml:space="preserve">, exceto os grupos da emergentes que apresentam forte assimetria em sua distribuição.</w:t>
-      </w:r>
-    </w:p>
-    <w:p>
-      <w:pPr>
-        <w:pStyle w:val="BodyText"/>
-      </w:pPr>
-      <w:r>
-        <w:t xml:space="preserve">Modelou-se a distribuição diamétrica em função dos grupos ecológicos através de um modelo bayesiano generalizado para efetuar comparação entre as possíveis distribuições.</w:t>
+        <w:t xml:space="preserve">O coeficiente angular do modelo de Meyer linearizado evidencia o grupo ecológico das emergentes com a menor taxa de decréscimo (Figure @ref(fig:testeArvGrupoEco)). Já o grupo das pioneiras possui a maior taxa de decréscimo. Os grupos das intermediárias, das tolerantes a sombra e das demantantes de luz ocupam postos entre os grupos já mencionados, em posições crescentes. O interceto do modelo, indica o grupo das emergentes apresentando o menor número de árvores na classe inicial dentre os grupos. Seguido pelas demandantes de luz, e por um grupo formado pelas intermediárias, pioneiras e tolerantes à sombra, com a maior quantidade de indivíduos na classe diamétrica inicial.</w:t>
       </w:r>
     </w:p>
     <w:p>
@@ -2121,25 +2752,25 @@
         <w:rPr>
           <w:rStyle w:val="VerbatimChar"/>
         </w:rPr>
-        <w:t xml:space="preserve">## Chain 1:  Elapsed Time: 0.866 seconds (Warm-up)</w:t>
-      </w:r>
-      <w:r>
-        <w:br/>
-      </w:r>
-      <w:r>
-        <w:rPr>
-          <w:rStyle w:val="VerbatimChar"/>
-        </w:rPr>
-        <w:t xml:space="preserve">## Chain 1:                1.045 seconds (Sampling)</w:t>
-      </w:r>
-      <w:r>
-        <w:br/>
-      </w:r>
-      <w:r>
-        <w:rPr>
-          <w:rStyle w:val="VerbatimChar"/>
-        </w:rPr>
-        <w:t xml:space="preserve">## Chain 1:                1.911 seconds (Total)</w:t>
+        <w:t xml:space="preserve">## Chain 1:  Elapsed Time: 0.313 seconds (Warm-up)</w:t>
+      </w:r>
+      <w:r>
+        <w:br/>
+      </w:r>
+      <w:r>
+        <w:rPr>
+          <w:rStyle w:val="VerbatimChar"/>
+        </w:rPr>
+        <w:t xml:space="preserve">## Chain 1:                0.432 seconds (Sampling)</w:t>
+      </w:r>
+      <w:r>
+        <w:br/>
+      </w:r>
+      <w:r>
+        <w:rPr>
+          <w:rStyle w:val="VerbatimChar"/>
+        </w:rPr>
+        <w:t xml:space="preserve">## Chain 1:                0.745 seconds (Total)</w:t>
       </w:r>
       <w:r>
         <w:br/>
@@ -2346,25 +2977,25 @@
         <w:rPr>
           <w:rStyle w:val="VerbatimChar"/>
         </w:rPr>
-        <w:t xml:space="preserve">## Chain 2:  Elapsed Time: 0.908 seconds (Warm-up)</w:t>
-      </w:r>
-      <w:r>
-        <w:br/>
-      </w:r>
-      <w:r>
-        <w:rPr>
-          <w:rStyle w:val="VerbatimChar"/>
-        </w:rPr>
-        <w:t xml:space="preserve">## Chain 2:                1.241 seconds (Sampling)</w:t>
-      </w:r>
-      <w:r>
-        <w:br/>
-      </w:r>
-      <w:r>
-        <w:rPr>
-          <w:rStyle w:val="VerbatimChar"/>
-        </w:rPr>
-        <w:t xml:space="preserve">## Chain 2:                2.149 seconds (Total)</w:t>
+        <w:t xml:space="preserve">## Chain 2:  Elapsed Time: 0.305 seconds (Warm-up)</w:t>
+      </w:r>
+      <w:r>
+        <w:br/>
+      </w:r>
+      <w:r>
+        <w:rPr>
+          <w:rStyle w:val="VerbatimChar"/>
+        </w:rPr>
+        <w:t xml:space="preserve">## Chain 2:                0.661 seconds (Sampling)</w:t>
+      </w:r>
+      <w:r>
+        <w:br/>
+      </w:r>
+      <w:r>
+        <w:rPr>
+          <w:rStyle w:val="VerbatimChar"/>
+        </w:rPr>
+        <w:t xml:space="preserve">## Chain 2:                0.966 seconds (Total)</w:t>
       </w:r>
       <w:r>
         <w:br/>
@@ -2571,25 +3202,25 @@
         <w:rPr>
           <w:rStyle w:val="VerbatimChar"/>
         </w:rPr>
-        <w:t xml:space="preserve">## Chain 3:  Elapsed Time: 0.909 seconds (Warm-up)</w:t>
-      </w:r>
-      <w:r>
-        <w:br/>
-      </w:r>
-      <w:r>
-        <w:rPr>
-          <w:rStyle w:val="VerbatimChar"/>
-        </w:rPr>
-        <w:t xml:space="preserve">## Chain 3:                1.036 seconds (Sampling)</w:t>
-      </w:r>
-      <w:r>
-        <w:br/>
-      </w:r>
-      <w:r>
-        <w:rPr>
-          <w:rStyle w:val="VerbatimChar"/>
-        </w:rPr>
-        <w:t xml:space="preserve">## Chain 3:                1.945 seconds (Total)</w:t>
+        <w:t xml:space="preserve">## Chain 3:  Elapsed Time: 0.346 seconds (Warm-up)</w:t>
+      </w:r>
+      <w:r>
+        <w:br/>
+      </w:r>
+      <w:r>
+        <w:rPr>
+          <w:rStyle w:val="VerbatimChar"/>
+        </w:rPr>
+        <w:t xml:space="preserve">## Chain 3:                0.418 seconds (Sampling)</w:t>
+      </w:r>
+      <w:r>
+        <w:br/>
+      </w:r>
+      <w:r>
+        <w:rPr>
+          <w:rStyle w:val="VerbatimChar"/>
+        </w:rPr>
+        <w:t xml:space="preserve">## Chain 3:                0.764 seconds (Total)</w:t>
       </w:r>
       <w:r>
         <w:br/>
@@ -2634,16 +3265,16 @@
         <w:rPr>
           <w:rStyle w:val="VerbatimChar"/>
         </w:rPr>
-        <w:t xml:space="preserve">## Chain 4: Gradient evaluation took 0.001 seconds</w:t>
-      </w:r>
-      <w:r>
-        <w:br/>
-      </w:r>
-      <w:r>
-        <w:rPr>
-          <w:rStyle w:val="VerbatimChar"/>
-        </w:rPr>
-        <w:t xml:space="preserve">## Chain 4: 1000 transitions using 10 leapfrog steps per transition would take 10 seconds.</w:t>
+        <w:t xml:space="preserve">## Chain 4: Gradient evaluation took 0 seconds</w:t>
+      </w:r>
+      <w:r>
+        <w:br/>
+      </w:r>
+      <w:r>
+        <w:rPr>
+          <w:rStyle w:val="VerbatimChar"/>
+        </w:rPr>
+        <w:t xml:space="preserve">## Chain 4: 1000 transitions using 10 leapfrog steps per transition would take 0 seconds.</w:t>
       </w:r>
       <w:r>
         <w:br/>
@@ -2796,25 +3427,25 @@
         <w:rPr>
           <w:rStyle w:val="VerbatimChar"/>
         </w:rPr>
-        <w:t xml:space="preserve">## Chain 4:  Elapsed Time: 0.912 seconds (Warm-up)</w:t>
-      </w:r>
-      <w:r>
-        <w:br/>
-      </w:r>
-      <w:r>
-        <w:rPr>
-          <w:rStyle w:val="VerbatimChar"/>
-        </w:rPr>
-        <w:t xml:space="preserve">## Chain 4:                1.116 seconds (Sampling)</w:t>
-      </w:r>
-      <w:r>
-        <w:br/>
-      </w:r>
-      <w:r>
-        <w:rPr>
-          <w:rStyle w:val="VerbatimChar"/>
-        </w:rPr>
-        <w:t xml:space="preserve">## Chain 4:                2.028 seconds (Total)</w:t>
+        <w:t xml:space="preserve">## Chain 4:  Elapsed Time: 0.428 seconds (Warm-up)</w:t>
+      </w:r>
+      <w:r>
+        <w:br/>
+      </w:r>
+      <w:r>
+        <w:rPr>
+          <w:rStyle w:val="VerbatimChar"/>
+        </w:rPr>
+        <w:t xml:space="preserve">## Chain 4:                0.518 seconds (Sampling)</w:t>
+      </w:r>
+      <w:r>
+        <w:br/>
+      </w:r>
+      <w:r>
+        <w:rPr>
+          <w:rStyle w:val="VerbatimChar"/>
+        </w:rPr>
+        <w:t xml:space="preserve">## Chain 4:                0.946 seconds (Total)</w:t>
       </w:r>
       <w:r>
         <w:br/>
@@ -2828,19 +3459,19 @@
     </w:p>
     <w:p>
       <w:pPr>
-        <w:pStyle w:val="FirstParagraph"/>
+        <w:pStyle w:val="CaptionedFigure"/>
       </w:pPr>
       <w:r>
         <w:drawing>
           <wp:inline>
             <wp:extent cx="4620126" cy="3696101"/>
             <wp:effectExtent b="0" l="0" r="0" t="0"/>
-            <wp:docPr descr="" title="" id="30" name="Picture"/>
+            <wp:docPr descr="Análise bayesiana comparando a taxa de descréscimo exponencial para o número de árvores por classe diamétrica entre grupos ecológicos." title="" id="30" name="Picture"/>
             <a:graphic>
               <a:graphicData uri="http://schemas.openxmlformats.org/drawingml/2006/picture">
                 <pic:pic>
                   <pic:nvPicPr>
-                    <pic:cNvPr descr="manuscript_files/figure-docx/bayesplotArvGrupoEco-1.png" id="31" name="Picture"/>
+                    <pic:cNvPr descr="manuscript_files/figure-docx/testeArvGrupoEco-1.png" id="31" name="Picture"/>
                     <pic:cNvPicPr>
                       <a:picLocks noChangeArrowheads="1" noChangeAspect="1"/>
                     </pic:cNvPicPr>
@@ -2875,28 +3506,18 @@
     </w:p>
     <w:p>
       <w:pPr>
-        <w:pStyle w:val="BodyText"/>
-      </w:pPr>
-      <w:r>
-        <w:t xml:space="preserve">Nota-se que as tolerantes à sombra e as intermediárias apresentaram possíveis semelhanças de distribuição diamétrica, em contrapartida o grupos das emergentes, pioneiras e demandantes de luz demonstraram prováveis diferenças.</w:t>
+        <w:pStyle w:val="ImageCaption"/>
+      </w:pPr>
+      <w:r>
+        <w:t xml:space="preserve">Análise bayesiana comparando a taxa de descréscimo exponencial para o número de árvores por classe diamétrica entre grupos ecológicos.</w:t>
       </w:r>
     </w:p>
     <w:bookmarkEnd w:id="32"/>
-    <w:bookmarkEnd w:id="33"/>
-    <w:bookmarkStart w:id="34" w:name="discussão"/>
+    <w:bookmarkStart w:id="33" w:name="discussão"/>
     <w:p>
       <w:pPr>
         <w:pStyle w:val="Heading1"/>
       </w:pPr>
-      <w:r>
-        <w:rPr>
-          <w:rStyle w:val="SectionNumber"/>
-        </w:rPr>
-        <w:t xml:space="preserve">4</w:t>
-      </w:r>
-      <w:r>
-        <w:tab/>
-      </w:r>
       <w:r>
         <w:t xml:space="preserve">Discussão</w:t>
       </w:r>
@@ -3520,7 +4141,7 @@
         <w:t xml:space="preserve">Portanto, os resultados obtidos em função dos grupos ecológicos demonstraram que as avaliações em função de comunidades florestais que fornecem suporte para os parâmetros legais, abrem lacunas para o exercimento de atividades florestais que comprometem a sustentabilidade do manejo.</w:t>
       </w:r>
     </w:p>
-    <w:bookmarkEnd w:id="34"/>
+    <w:bookmarkEnd w:id="33"/>
     <w:bookmarkStart w:id="108" w:name="references"/>
     <w:p>
       <w:pPr>
@@ -3531,7 +4152,7 @@
       </w:r>
     </w:p>
     <w:bookmarkStart w:id="107" w:name="refs"/>
-    <w:bookmarkStart w:id="36" w:name="ref-Amaral2019"/>
+    <w:bookmarkStart w:id="35" w:name="ref-Amaral2019"/>
     <w:p>
       <w:pPr>
         <w:pStyle w:val="Bibliography"/>
@@ -3565,7 +4186,7 @@
       <w:r>
         <w:t xml:space="preserve"> </w:t>
       </w:r>
-      <w:hyperlink r:id="rId35">
+      <w:hyperlink r:id="rId34">
         <w:r>
           <w:rPr>
             <w:rStyle w:val="Hyperlink"/>
@@ -3580,8 +4201,8 @@
         </w:r>
       </w:hyperlink>
     </w:p>
-    <w:bookmarkEnd w:id="36"/>
-    <w:bookmarkStart w:id="38" w:name="ref-Andrade2022"/>
+    <w:bookmarkEnd w:id="35"/>
+    <w:bookmarkStart w:id="37" w:name="ref-Andrade2022"/>
     <w:p>
       <w:pPr>
         <w:pStyle w:val="Bibliography"/>
@@ -3592,7 +4213,7 @@
       <w:r>
         <w:t xml:space="preserve"> </w:t>
       </w:r>
-      <w:hyperlink r:id="rId37">
+      <w:hyperlink r:id="rId36">
         <w:r>
           <w:rPr>
             <w:rStyle w:val="Hyperlink"/>
@@ -3606,8 +4227,8 @@
         <w:t xml:space="preserve">. Editora CRV, Disponível em:</w:t>
       </w:r>
     </w:p>
-    <w:bookmarkEnd w:id="38"/>
-    <w:bookmarkStart w:id="39" w:name="ref-Bettinger2009"/>
+    <w:bookmarkEnd w:id="37"/>
+    <w:bookmarkStart w:id="38" w:name="ref-Bettinger2009"/>
     <w:p>
       <w:pPr>
         <w:pStyle w:val="Bibliography"/>
@@ -3671,8 +4292,8 @@
         <w:t xml:space="preserve">. Disponível em:</w:t>
       </w:r>
     </w:p>
-    <w:bookmarkEnd w:id="39"/>
-    <w:bookmarkStart w:id="40" w:name="ref-Braz2010"/>
+    <w:bookmarkEnd w:id="38"/>
+    <w:bookmarkStart w:id="39" w:name="ref-Braz2010"/>
     <w:p>
       <w:pPr>
         <w:pStyle w:val="Bibliography"/>
@@ -3694,8 +4315,8 @@
         <w:t xml:space="preserve">., 2010. Disponível em:</w:t>
       </w:r>
     </w:p>
-    <w:bookmarkEnd w:id="40"/>
-    <w:bookmarkStart w:id="41" w:name="ref-Budowski1965"/>
+    <w:bookmarkEnd w:id="39"/>
+    <w:bookmarkStart w:id="40" w:name="ref-Budowski1965"/>
     <w:p>
       <w:pPr>
         <w:pStyle w:val="Bibliography"/>
@@ -3706,7 +4327,7 @@
       <w:r>
         <w:t xml:space="preserve"> </w:t>
       </w:r>
-      <w:hyperlink r:id="rId37">
+      <w:hyperlink r:id="rId36">
         <w:r>
           <w:rPr>
             <w:rStyle w:val="Hyperlink"/>
@@ -3741,8 +4362,8 @@
         <w:t xml:space="preserve">], v. 15, n. 1, p. 40–42, Disponível em:</w:t>
       </w:r>
     </w:p>
-    <w:bookmarkEnd w:id="41"/>
-    <w:bookmarkStart w:id="43" w:name="ref-Campanello2007"/>
+    <w:bookmarkEnd w:id="40"/>
+    <w:bookmarkStart w:id="42" w:name="ref-Campanello2007"/>
     <w:p>
       <w:pPr>
         <w:pStyle w:val="Bibliography"/>
@@ -3776,7 +4397,7 @@
       <w:r>
         <w:t xml:space="preserve"> </w:t>
       </w:r>
-      <w:hyperlink r:id="rId42">
+      <w:hyperlink r:id="rId41">
         <w:r>
           <w:rPr>
             <w:rStyle w:val="Hyperlink"/>
@@ -3791,8 +4412,8 @@
         </w:r>
       </w:hyperlink>
     </w:p>
-    <w:bookmarkEnd w:id="43"/>
-    <w:bookmarkStart w:id="44" w:name="ref-Canetti2019"/>
+    <w:bookmarkEnd w:id="42"/>
+    <w:bookmarkStart w:id="43" w:name="ref-Canetti2019"/>
     <w:p>
       <w:pPr>
         <w:pStyle w:val="Bibliography"/>
@@ -3814,8 +4435,8 @@
         <w:t xml:space="preserve">., 2019. Disponível em:</w:t>
       </w:r>
     </w:p>
-    <w:bookmarkEnd w:id="44"/>
-    <w:bookmarkStart w:id="46" w:name="ref-Canhoto2018"/>
+    <w:bookmarkEnd w:id="43"/>
+    <w:bookmarkStart w:id="45" w:name="ref-Canhoto2018"/>
     <w:p>
       <w:pPr>
         <w:pStyle w:val="Bibliography"/>
@@ -3849,7 +4470,7 @@
       <w:r>
         <w:t xml:space="preserve"> </w:t>
       </w:r>
-      <w:hyperlink r:id="rId45">
+      <w:hyperlink r:id="rId44">
         <w:r>
           <w:rPr>
             <w:rStyle w:val="Hyperlink"/>
@@ -3864,8 +4485,8 @@
         </w:r>
       </w:hyperlink>
     </w:p>
-    <w:bookmarkEnd w:id="46"/>
-    <w:bookmarkStart w:id="48" w:name="ref-Carvalho2009"/>
+    <w:bookmarkEnd w:id="45"/>
+    <w:bookmarkStart w:id="47" w:name="ref-Carvalho2009"/>
     <w:p>
       <w:pPr>
         <w:pStyle w:val="Bibliography"/>
@@ -3899,7 +4520,7 @@
       <w:r>
         <w:t xml:space="preserve"> </w:t>
       </w:r>
-      <w:hyperlink r:id="rId47">
+      <w:hyperlink r:id="rId46">
         <w:r>
           <w:rPr>
             <w:rStyle w:val="Hyperlink"/>
@@ -3914,8 +4535,8 @@
         </w:r>
       </w:hyperlink>
     </w:p>
-    <w:bookmarkEnd w:id="48"/>
-    <w:bookmarkStart w:id="50" w:name="ref-Clark1992"/>
+    <w:bookmarkEnd w:id="47"/>
+    <w:bookmarkStart w:id="49" w:name="ref-Clark1992"/>
     <w:p>
       <w:pPr>
         <w:pStyle w:val="Bibliography"/>
@@ -3949,7 +4570,7 @@
       <w:r>
         <w:t xml:space="preserve"> </w:t>
       </w:r>
-      <w:hyperlink r:id="rId49">
+      <w:hyperlink r:id="rId48">
         <w:r>
           <w:rPr>
             <w:rStyle w:val="Hyperlink"/>
@@ -3964,8 +4585,8 @@
         </w:r>
       </w:hyperlink>
     </w:p>
-    <w:bookmarkEnd w:id="50"/>
-    <w:bookmarkStart w:id="52" w:name="ref-Condé2022"/>
+    <w:bookmarkEnd w:id="49"/>
+    <w:bookmarkStart w:id="51" w:name="ref-Condé2022"/>
     <w:p>
       <w:pPr>
         <w:pStyle w:val="Bibliography"/>
@@ -3999,7 +4620,7 @@
       <w:r>
         <w:t xml:space="preserve"> </w:t>
       </w:r>
-      <w:hyperlink r:id="rId51">
+      <w:hyperlink r:id="rId50">
         <w:r>
           <w:rPr>
             <w:rStyle w:val="Hyperlink"/>
@@ -4014,8 +4635,8 @@
         </w:r>
       </w:hyperlink>
     </w:p>
-    <w:bookmarkEnd w:id="52"/>
-    <w:bookmarkStart w:id="54" w:name="ref-Cysneiros2017"/>
+    <w:bookmarkEnd w:id="51"/>
+    <w:bookmarkStart w:id="53" w:name="ref-Cysneiros2017"/>
     <w:p>
       <w:pPr>
         <w:pStyle w:val="Bibliography"/>
@@ -4049,7 +4670,7 @@
       <w:r>
         <w:t xml:space="preserve"> </w:t>
       </w:r>
-      <w:hyperlink r:id="rId53">
+      <w:hyperlink r:id="rId52">
         <w:r>
           <w:rPr>
             <w:rStyle w:val="Hyperlink"/>
@@ -4064,8 +4685,8 @@
         </w:r>
       </w:hyperlink>
     </w:p>
-    <w:bookmarkEnd w:id="54"/>
-    <w:bookmarkStart w:id="55" w:name="ref-Dawakins1998"/>
+    <w:bookmarkEnd w:id="53"/>
+    <w:bookmarkStart w:id="54" w:name="ref-Dawakins1998"/>
     <w:p>
       <w:pPr>
         <w:pStyle w:val="Bibliography"/>
@@ -4119,8 +4740,8 @@
         <w:t xml:space="preserve">. Disponível em:</w:t>
       </w:r>
     </w:p>
-    <w:bookmarkEnd w:id="55"/>
-    <w:bookmarkStart w:id="56" w:name="ref-DeLiocourt1989"/>
+    <w:bookmarkEnd w:id="54"/>
+    <w:bookmarkStart w:id="55" w:name="ref-DeLiocourt1989"/>
     <w:p>
       <w:pPr>
         <w:pStyle w:val="Bibliography"/>
@@ -4131,7 +4752,7 @@
       <w:r>
         <w:t xml:space="preserve"> </w:t>
       </w:r>
-      <w:hyperlink r:id="rId37">
+      <w:hyperlink r:id="rId36">
         <w:r>
           <w:rPr>
             <w:rStyle w:val="Hyperlink"/>
@@ -4166,8 +4787,8 @@
         <w:t xml:space="preserve">], v. 14, n. 66, p. 15–30, Disponível em:</w:t>
       </w:r>
     </w:p>
-    <w:bookmarkEnd w:id="56"/>
-    <w:bookmarkStart w:id="58" w:name="ref-Denslow1987"/>
+    <w:bookmarkEnd w:id="55"/>
+    <w:bookmarkStart w:id="57" w:name="ref-Denslow1987"/>
     <w:p>
       <w:pPr>
         <w:pStyle w:val="Bibliography"/>
@@ -4201,7 +4822,7 @@
       <w:r>
         <w:t xml:space="preserve"> </w:t>
       </w:r>
-      <w:hyperlink r:id="rId57">
+      <w:hyperlink r:id="rId56">
         <w:r>
           <w:rPr>
             <w:rStyle w:val="Hyperlink"/>
@@ -4216,8 +4837,8 @@
         </w:r>
       </w:hyperlink>
     </w:p>
-    <w:bookmarkEnd w:id="58"/>
-    <w:bookmarkStart w:id="60" w:name="ref-Dickinson2000"/>
+    <w:bookmarkEnd w:id="57"/>
+    <w:bookmarkStart w:id="59" w:name="ref-Dickinson2000"/>
     <w:p>
       <w:pPr>
         <w:pStyle w:val="Bibliography"/>
@@ -4251,7 +4872,7 @@
       <w:r>
         <w:t xml:space="preserve"> </w:t>
       </w:r>
-      <w:hyperlink r:id="rId59">
+      <w:hyperlink r:id="rId58">
         <w:r>
           <w:rPr>
             <w:rStyle w:val="Hyperlink"/>
@@ -4266,8 +4887,8 @@
         </w:r>
       </w:hyperlink>
     </w:p>
-    <w:bookmarkEnd w:id="60"/>
-    <w:bookmarkStart w:id="62" w:name="ref-Erdmann2019"/>
+    <w:bookmarkEnd w:id="59"/>
+    <w:bookmarkStart w:id="61" w:name="ref-Erdmann2019"/>
     <w:p>
       <w:pPr>
         <w:pStyle w:val="Bibliography"/>
@@ -4278,7 +4899,7 @@
       <w:r>
         <w:t xml:space="preserve"> </w:t>
       </w:r>
-      <w:hyperlink r:id="rId61">
+      <w:hyperlink r:id="rId60">
         <w:r>
           <w:rPr>
             <w:rStyle w:val="Hyperlink"/>
@@ -4292,8 +4913,8 @@
         <w:t xml:space="preserve">., 2019. Disponível em:</w:t>
       </w:r>
     </w:p>
-    <w:bookmarkEnd w:id="62"/>
-    <w:bookmarkStart w:id="63" w:name="ref-Gouveia2011"/>
+    <w:bookmarkEnd w:id="61"/>
+    <w:bookmarkStart w:id="62" w:name="ref-Gouveia2011"/>
     <w:p>
       <w:pPr>
         <w:pStyle w:val="Bibliography"/>
@@ -4304,7 +4925,7 @@
       <w:r>
         <w:t xml:space="preserve"> </w:t>
       </w:r>
-      <w:hyperlink r:id="rId37">
+      <w:hyperlink r:id="rId36">
         <w:r>
           <w:rPr>
             <w:rStyle w:val="Hyperlink"/>
@@ -4339,8 +4960,8 @@
         <w:t xml:space="preserve">], p. 1–5, Disponível em:</w:t>
       </w:r>
     </w:p>
-    <w:bookmarkEnd w:id="63"/>
-    <w:bookmarkStart w:id="65" w:name="ref-Inga2017"/>
+    <w:bookmarkEnd w:id="62"/>
+    <w:bookmarkStart w:id="64" w:name="ref-Inga2017"/>
     <w:p>
       <w:pPr>
         <w:pStyle w:val="Bibliography"/>
@@ -4374,7 +4995,7 @@
       <w:r>
         <w:t xml:space="preserve"> </w:t>
       </w:r>
-      <w:hyperlink r:id="rId64">
+      <w:hyperlink r:id="rId63">
         <w:r>
           <w:rPr>
             <w:rStyle w:val="Hyperlink"/>
@@ -4389,8 +5010,8 @@
         </w:r>
       </w:hyperlink>
     </w:p>
-    <w:bookmarkEnd w:id="65"/>
-    <w:bookmarkStart w:id="67" w:name="ref-King2006"/>
+    <w:bookmarkEnd w:id="64"/>
+    <w:bookmarkStart w:id="66" w:name="ref-King2006"/>
     <w:p>
       <w:pPr>
         <w:pStyle w:val="Bibliography"/>
@@ -4424,7 +5045,7 @@
       <w:r>
         <w:t xml:space="preserve"> </w:t>
       </w:r>
-      <w:hyperlink r:id="rId66">
+      <w:hyperlink r:id="rId65">
         <w:r>
           <w:rPr>
             <w:rStyle w:val="Hyperlink"/>
@@ -4439,8 +5060,8 @@
         </w:r>
       </w:hyperlink>
     </w:p>
-    <w:bookmarkEnd w:id="67"/>
-    <w:bookmarkStart w:id="68" w:name="ref-Kuchler1976"/>
+    <w:bookmarkEnd w:id="66"/>
+    <w:bookmarkStart w:id="67" w:name="ref-Kuchler1976"/>
     <w:p>
       <w:pPr>
         <w:pStyle w:val="Bibliography"/>
@@ -4451,7 +5072,7 @@
       <w:r>
         <w:t xml:space="preserve"> </w:t>
       </w:r>
-      <w:hyperlink r:id="rId37">
+      <w:hyperlink r:id="rId36">
         <w:r>
           <w:rPr>
             <w:rStyle w:val="Hyperlink"/>
@@ -4486,8 +5107,8 @@
         <w:t xml:space="preserve">], v. 66, n. 1, p. 45–66, Disponível em:</w:t>
       </w:r>
     </w:p>
-    <w:bookmarkEnd w:id="68"/>
-    <w:bookmarkStart w:id="70" w:name="ref-Lau2020"/>
+    <w:bookmarkEnd w:id="67"/>
+    <w:bookmarkStart w:id="69" w:name="ref-Lau2020"/>
     <w:p>
       <w:pPr>
         <w:pStyle w:val="Bibliography"/>
@@ -4518,7 +5139,7 @@
       <w:r>
         <w:t xml:space="preserve">], v. 13, n. 2, p. 510–526, Disponível em:</w:t>
       </w:r>
-      <w:hyperlink r:id="rId69">
+      <w:hyperlink r:id="rId68">
         <w:r>
           <w:rPr>
             <w:rStyle w:val="Hyperlink"/>
@@ -4533,8 +5154,8 @@
         </w:r>
       </w:hyperlink>
     </w:p>
-    <w:bookmarkEnd w:id="70"/>
-    <w:bookmarkStart w:id="72" w:name="ref-loregian2012"/>
+    <w:bookmarkEnd w:id="69"/>
+    <w:bookmarkStart w:id="71" w:name="ref-loregian2012"/>
     <w:p>
       <w:pPr>
         <w:pStyle w:val="Bibliography"/>
@@ -4568,7 +5189,7 @@
       <w:r>
         <w:t xml:space="preserve"> </w:t>
       </w:r>
-      <w:hyperlink r:id="rId71">
+      <w:hyperlink r:id="rId70">
         <w:r>
           <w:rPr>
             <w:rStyle w:val="Hyperlink"/>
@@ -4583,8 +5204,8 @@
         </w:r>
       </w:hyperlink>
     </w:p>
-    <w:bookmarkEnd w:id="72"/>
-    <w:bookmarkStart w:id="74" w:name="ref-Luambua2021"/>
+    <w:bookmarkEnd w:id="71"/>
+    <w:bookmarkStart w:id="73" w:name="ref-Luambua2021"/>
     <w:p>
       <w:pPr>
         <w:pStyle w:val="Bibliography"/>
@@ -4618,7 +5239,7 @@
       <w:r>
         <w:t xml:space="preserve"> </w:t>
       </w:r>
-      <w:hyperlink r:id="rId73">
+      <w:hyperlink r:id="rId72">
         <w:r>
           <w:rPr>
             <w:rStyle w:val="Hyperlink"/>
@@ -4633,8 +5254,8 @@
         </w:r>
       </w:hyperlink>
     </w:p>
-    <w:bookmarkEnd w:id="74"/>
-    <w:bookmarkStart w:id="75" w:name="ref-Macpherson2007"/>
+    <w:bookmarkEnd w:id="73"/>
+    <w:bookmarkStart w:id="74" w:name="ref-Macpherson2007"/>
     <w:p>
       <w:pPr>
         <w:pStyle w:val="Bibliography"/>
@@ -4656,8 +5277,8 @@
         <w:t xml:space="preserve">. Disponível em:</w:t>
       </w:r>
     </w:p>
-    <w:bookmarkEnd w:id="75"/>
-    <w:bookmarkStart w:id="76" w:name="ref-Martins2019"/>
+    <w:bookmarkEnd w:id="74"/>
+    <w:bookmarkStart w:id="75" w:name="ref-Martins2019"/>
     <w:p>
       <w:pPr>
         <w:pStyle w:val="Bibliography"/>
@@ -4679,8 +5300,8 @@
         <w:t xml:space="preserve">., 2019. Disponível em:</w:t>
       </w:r>
     </w:p>
-    <w:bookmarkEnd w:id="76"/>
-    <w:bookmarkStart w:id="77" w:name="ref-Meyer1952"/>
+    <w:bookmarkEnd w:id="75"/>
+    <w:bookmarkStart w:id="76" w:name="ref-Meyer1952"/>
     <w:p>
       <w:pPr>
         <w:pStyle w:val="Bibliography"/>
@@ -4714,7 +5335,7 @@
       <w:r>
         <w:t xml:space="preserve"> </w:t>
       </w:r>
-      <w:hyperlink r:id="rId53">
+      <w:hyperlink r:id="rId52">
         <w:r>
           <w:rPr>
             <w:rStyle w:val="Hyperlink"/>
@@ -4728,6 +5349,39 @@
           <w:t xml:space="preserve"> </w:t>
         </w:r>
       </w:hyperlink>
+    </w:p>
+    <w:bookmarkEnd w:id="76"/>
+    <w:bookmarkStart w:id="77" w:name="ref-muth2018"/>
+    <w:p>
+      <w:pPr>
+        <w:pStyle w:val="Bibliography"/>
+      </w:pPr>
+      <w:r>
+        <w:t xml:space="preserve">MUTH, C.; ORAVECZ, Z.; GABRY, J. User-friendly Bayesian regression modeling: A tutorial with rstanarm and shinystan.</w:t>
+      </w:r>
+      <w:r>
+        <w:t xml:space="preserve"> </w:t>
+      </w:r>
+      <w:r>
+        <w:rPr>
+          <w:bCs/>
+          <w:b/>
+        </w:rPr>
+        <w:t xml:space="preserve">Quantitative Methods for Psychology</w:t>
+      </w:r>
+      <w:r>
+        <w:t xml:space="preserve">, [</w:t>
+      </w:r>
+      <w:r>
+        <w:rPr>
+          <w:iCs/>
+          <w:i/>
+        </w:rPr>
+        <w:t xml:space="preserve">s. l.</w:t>
+      </w:r>
+      <w:r>
+        <w:t xml:space="preserve">], v. 14, n. 2, p. 99–119, 2018. Disponível em:</w:t>
+      </w:r>
     </w:p>
     <w:bookmarkEnd w:id="77"/>
     <w:bookmarkStart w:id="79" w:name="ref-narducci2020"/>
@@ -4841,7 +5495,7 @@
       <w:r>
         <w:t xml:space="preserve"> </w:t>
       </w:r>
-      <w:hyperlink r:id="rId37">
+      <w:hyperlink r:id="rId36">
         <w:r>
           <w:rPr>
             <w:rStyle w:val="Hyperlink"/>
@@ -5011,7 +5665,7 @@
       <w:r>
         <w:t xml:space="preserve"> </w:t>
       </w:r>
-      <w:hyperlink r:id="rId37">
+      <w:hyperlink r:id="rId36">
         <w:r>
           <w:rPr>
             <w:rStyle w:val="Hyperlink"/>
@@ -5411,7 +6065,7 @@
       <w:r>
         <w:t xml:space="preserve"> </w:t>
       </w:r>
-      <w:hyperlink r:id="rId37">
+      <w:hyperlink r:id="rId36">
         <w:r>
           <w:rPr>
             <w:rStyle w:val="Hyperlink"/>

</xml_diff>